<commit_message>
[Document] Add description for the new activation functions    * abs, LeakyReLU, sigmoid, tanh
</commit_message>
<xml_diff>
--- a/doc/rocSPARSELt_api_v0.1.docx
+++ b/doc/rocSPARSELt_api_v0.1.docx
@@ -3536,12 +3536,14 @@
         </w:tc>
       </w:tr>
       <w:tr>
+        <w:trPr>
+          <w:trHeight w:val="1203"/>
+        </w:trPr>
         <w:tc>
           <w:tcPr>
             <w:tcW w:w="0" w:type="auto"/>
             <w:tcBorders>
               <w:left w:val="single" w:sz="2" w:space="0" w:color="E1E4E5"/>
-              <w:bottom w:val="single" w:sz="6" w:space="0" w:color="E1E4E5"/>
             </w:tcBorders>
             <w:shd w:val="clear" w:color="auto" w:fill="auto"/>
             <w:tcMar>
@@ -3589,7 +3591,6 @@
             <w:tcW w:w="0" w:type="auto"/>
             <w:tcBorders>
               <w:left w:val="single" w:sz="6" w:space="0" w:color="E1E4E5"/>
-              <w:bottom w:val="single" w:sz="6" w:space="0" w:color="E1E4E5"/>
             </w:tcBorders>
             <w:shd w:val="clear" w:color="auto" w:fill="auto"/>
             <w:tcMar>
@@ -3660,7 +3661,6 @@
             <w:tcW w:w="0" w:type="auto"/>
             <w:tcBorders>
               <w:left w:val="single" w:sz="6" w:space="0" w:color="E1E4E5"/>
-              <w:bottom w:val="single" w:sz="6" w:space="0" w:color="E1E4E5"/>
             </w:tcBorders>
             <w:shd w:val="clear" w:color="auto" w:fill="auto"/>
             <w:tcMar>
@@ -3697,7 +3697,6 @@
             <w:tcW w:w="0" w:type="auto"/>
             <w:tcBorders>
               <w:left w:val="single" w:sz="6" w:space="0" w:color="E1E4E5"/>
-              <w:bottom w:val="single" w:sz="6" w:space="0" w:color="E1E4E5"/>
             </w:tcBorders>
             <w:shd w:val="clear" w:color="auto" w:fill="auto"/>
             <w:tcMar>
@@ -3721,6 +3720,1557 @@
                 <w:rFonts w:ascii="Times New Roman" w:eastAsia="Times New Roman" w:hAnsi="Times New Roman" w:cs="Times New Roman"/>
               </w:rPr>
               <w:t>GeLU activation function</w:t>
+            </w:r>
+          </w:p>
+        </w:tc>
+      </w:tr>
+      <w:tr>
+        <w:tc>
+          <w:tcPr>
+            <w:tcW w:w="0" w:type="auto"/>
+            <w:tcBorders>
+              <w:left w:val="single" w:sz="2" w:space="0" w:color="E1E4E5"/>
+            </w:tcBorders>
+            <w:shd w:val="clear" w:color="auto" w:fill="F3F6F6"/>
+            <w:tcMar>
+              <w:top w:w="120" w:type="dxa"/>
+              <w:left w:w="240" w:type="dxa"/>
+              <w:bottom w:w="120" w:type="dxa"/>
+              <w:right w:w="240" w:type="dxa"/>
+            </w:tcMar>
+            <w:vAlign w:val="center"/>
+          </w:tcPr>
+          <w:p>
+            <w:pPr>
+              <w:spacing w:after="0" w:line="240" w:lineRule="auto"/>
+              <w:rPr>
+                <w:rFonts w:ascii="Consolas" w:eastAsia="Times New Roman" w:hAnsi="Consolas" w:cs="Courier New"/>
+                <w:color w:val="E74C3C"/>
+                <w:sz w:val="16"/>
+                <w:szCs w:val="16"/>
+                <w:bdr w:val="single" w:sz="6" w:space="2" w:color="E1E4E5" w:frame="1"/>
+                <w:shd w:val="clear" w:color="auto" w:fill="FFFFFF"/>
+              </w:rPr>
+            </w:pPr>
+            <w:r>
+              <w:rPr>
+                <w:rFonts w:ascii="Consolas" w:eastAsia="Times New Roman" w:hAnsi="Consolas" w:cs="Courier New"/>
+                <w:color w:val="E74C3C"/>
+                <w:sz w:val="16"/>
+                <w:szCs w:val="16"/>
+                <w:bdr w:val="single" w:sz="6" w:space="2" w:color="E1E4E5" w:frame="1"/>
+                <w:shd w:val="clear" w:color="auto" w:fill="FFFFFF"/>
+              </w:rPr>
+              <w:lastRenderedPageBreak/>
+              <w:t>rocsparse</w:t>
+            </w:r>
+            <w:r>
+              <w:rPr>
+                <w:rFonts w:ascii="Consolas" w:eastAsia="Times New Roman" w:hAnsi="Consolas" w:cs="Courier New"/>
+                <w:color w:val="E74C3C"/>
+                <w:sz w:val="16"/>
+                <w:szCs w:val="16"/>
+                <w:bdr w:val="single" w:sz="6" w:space="2" w:color="E1E4E5" w:frame="1"/>
+                <w:shd w:val="clear" w:color="auto" w:fill="FFFFFF"/>
+              </w:rPr>
+              <w:t>lt_matmul_activatio</w:t>
+            </w:r>
+            <w:r>
+              <w:rPr>
+                <w:rFonts w:ascii="Consolas" w:eastAsia="Times New Roman" w:hAnsi="Consolas" w:cs="Courier New"/>
+                <w:color w:val="E74C3C"/>
+                <w:sz w:val="16"/>
+                <w:szCs w:val="16"/>
+                <w:bdr w:val="single" w:sz="6" w:space="2" w:color="E1E4E5" w:frame="1"/>
+                <w:shd w:val="clear" w:color="auto" w:fill="FFFFFF"/>
+              </w:rPr>
+              <w:t>n_abs</w:t>
+            </w:r>
+          </w:p>
+        </w:tc>
+        <w:tc>
+          <w:tcPr>
+            <w:tcW w:w="0" w:type="auto"/>
+            <w:tcBorders>
+              <w:left w:val="single" w:sz="6" w:space="0" w:color="E1E4E5"/>
+            </w:tcBorders>
+            <w:shd w:val="clear" w:color="auto" w:fill="F3F6F6"/>
+            <w:tcMar>
+              <w:top w:w="120" w:type="dxa"/>
+              <w:left w:w="240" w:type="dxa"/>
+              <w:bottom w:w="120" w:type="dxa"/>
+              <w:right w:w="240" w:type="dxa"/>
+            </w:tcMar>
+            <w:vAlign w:val="center"/>
+          </w:tcPr>
+          <w:p>
+            <w:pPr>
+              <w:spacing w:after="0" w:line="240" w:lineRule="auto"/>
+              <w:rPr>
+                <w:rFonts w:ascii="Consolas" w:eastAsia="Times New Roman" w:hAnsi="Consolas" w:cs="Courier New"/>
+                <w:color w:val="E74C3C"/>
+                <w:sz w:val="16"/>
+                <w:szCs w:val="16"/>
+                <w:bdr w:val="single" w:sz="6" w:space="2" w:color="E1E4E5" w:frame="1"/>
+                <w:shd w:val="clear" w:color="auto" w:fill="FFFFFF"/>
+              </w:rPr>
+            </w:pPr>
+            <w:r>
+              <w:rPr>
+                <w:rFonts w:ascii="Consolas" w:eastAsia="Times New Roman" w:hAnsi="Consolas" w:cs="Courier New"/>
+                <w:color w:val="E74C3C"/>
+                <w:sz w:val="16"/>
+                <w:szCs w:val="16"/>
+                <w:bdr w:val="single" w:sz="6" w:space="2" w:color="E1E4E5" w:frame="1"/>
+                <w:shd w:val="clear" w:color="auto" w:fill="FFFFFF"/>
+              </w:rPr>
+              <w:t>int</w:t>
+            </w:r>
+            <w:r>
+              <w:rPr>
+                <w:rFonts w:ascii="Times New Roman" w:eastAsia="Times New Roman" w:hAnsi="Times New Roman" w:cs="Times New Roman"/>
+              </w:rPr>
+              <w:t> 0: </w:t>
+            </w:r>
+            <w:r>
+              <w:rPr>
+                <w:rFonts w:ascii="Times New Roman" w:eastAsia="Times New Roman" w:hAnsi="Times New Roman" w:cs="Times New Roman"/>
+                <w:b/>
+                <w:bCs/>
+              </w:rPr>
+              <w:t>false</w:t>
+            </w:r>
+            <w:r>
+              <w:rPr>
+                <w:rFonts w:ascii="Times New Roman" w:eastAsia="Times New Roman" w:hAnsi="Times New Roman" w:cs="Times New Roman"/>
+              </w:rPr>
+              <w:t>, </w:t>
+            </w:r>
+            <w:r>
+              <w:rPr>
+                <w:rFonts w:ascii="Times New Roman" w:eastAsia="Times New Roman" w:hAnsi="Times New Roman" w:cs="Times New Roman"/>
+                <w:b/>
+                <w:bCs/>
+              </w:rPr>
+              <w:t>true</w:t>
+            </w:r>
+            <w:r>
+              <w:rPr>
+                <w:rFonts w:ascii="Times New Roman" w:eastAsia="Times New Roman" w:hAnsi="Times New Roman" w:cs="Times New Roman"/>
+              </w:rPr>
+              <w:t> otherwise</w:t>
+            </w:r>
+          </w:p>
+        </w:tc>
+        <w:tc>
+          <w:tcPr>
+            <w:tcW w:w="0" w:type="auto"/>
+            <w:tcBorders>
+              <w:left w:val="single" w:sz="6" w:space="0" w:color="E1E4E5"/>
+            </w:tcBorders>
+            <w:shd w:val="clear" w:color="auto" w:fill="F3F6F6"/>
+            <w:tcMar>
+              <w:top w:w="120" w:type="dxa"/>
+              <w:left w:w="240" w:type="dxa"/>
+              <w:bottom w:w="120" w:type="dxa"/>
+              <w:right w:w="240" w:type="dxa"/>
+            </w:tcMar>
+            <w:vAlign w:val="center"/>
+          </w:tcPr>
+          <w:p>
+            <w:pPr>
+              <w:spacing w:after="0" w:line="240" w:lineRule="auto"/>
+              <w:rPr>
+                <w:rFonts w:ascii="Consolas" w:eastAsia="Times New Roman" w:hAnsi="Consolas" w:cs="Courier New"/>
+                <w:color w:val="E74C3C"/>
+                <w:sz w:val="16"/>
+                <w:szCs w:val="16"/>
+                <w:bdr w:val="single" w:sz="6" w:space="2" w:color="E1E4E5" w:frame="1"/>
+                <w:shd w:val="clear" w:color="auto" w:fill="FFFFFF"/>
+              </w:rPr>
+            </w:pPr>
+            <w:r>
+              <w:rPr>
+                <w:rFonts w:ascii="Consolas" w:eastAsia="Times New Roman" w:hAnsi="Consolas" w:cs="Courier New"/>
+                <w:color w:val="E74C3C"/>
+                <w:sz w:val="16"/>
+                <w:szCs w:val="16"/>
+                <w:bdr w:val="single" w:sz="6" w:space="2" w:color="E1E4E5" w:frame="1"/>
+                <w:shd w:val="clear" w:color="auto" w:fill="FFFFFF"/>
+              </w:rPr>
+              <w:t>false</w:t>
+            </w:r>
+          </w:p>
+        </w:tc>
+        <w:tc>
+          <w:tcPr>
+            <w:tcW w:w="0" w:type="auto"/>
+            <w:tcBorders>
+              <w:left w:val="single" w:sz="6" w:space="0" w:color="E1E4E5"/>
+            </w:tcBorders>
+            <w:shd w:val="clear" w:color="auto" w:fill="F3F6F6"/>
+            <w:tcMar>
+              <w:top w:w="120" w:type="dxa"/>
+              <w:left w:w="240" w:type="dxa"/>
+              <w:bottom w:w="120" w:type="dxa"/>
+              <w:right w:w="240" w:type="dxa"/>
+            </w:tcMar>
+            <w:vAlign w:val="center"/>
+          </w:tcPr>
+          <w:p>
+            <w:pPr>
+              <w:spacing w:after="0" w:line="240" w:lineRule="auto"/>
+              <w:rPr>
+                <w:rFonts w:ascii="Times New Roman" w:eastAsia="Times New Roman" w:hAnsi="Times New Roman" w:cs="Times New Roman"/>
+              </w:rPr>
+            </w:pPr>
+            <w:r>
+              <w:rPr>
+                <w:rFonts w:ascii="Times New Roman" w:eastAsia="Times New Roman" w:hAnsi="Times New Roman" w:cs="Times New Roman"/>
+              </w:rPr>
+              <w:t>ABS</w:t>
+            </w:r>
+            <w:r>
+              <w:rPr>
+                <w:rFonts w:ascii="Times New Roman" w:eastAsia="Times New Roman" w:hAnsi="Times New Roman" w:cs="Times New Roman"/>
+              </w:rPr>
+              <w:t xml:space="preserve"> activation function</w:t>
+            </w:r>
+          </w:p>
+        </w:tc>
+      </w:tr>
+      <w:tr>
+        <w:tc>
+          <w:tcPr>
+            <w:tcW w:w="0" w:type="auto"/>
+            <w:tcBorders>
+              <w:left w:val="single" w:sz="2" w:space="0" w:color="E1E4E5"/>
+            </w:tcBorders>
+            <w:shd w:val="clear" w:color="auto" w:fill="auto"/>
+            <w:tcMar>
+              <w:top w:w="120" w:type="dxa"/>
+              <w:left w:w="240" w:type="dxa"/>
+              <w:bottom w:w="120" w:type="dxa"/>
+              <w:right w:w="240" w:type="dxa"/>
+            </w:tcMar>
+            <w:vAlign w:val="center"/>
+          </w:tcPr>
+          <w:p>
+            <w:pPr>
+              <w:spacing w:after="0" w:line="240" w:lineRule="auto"/>
+              <w:rPr>
+                <w:rFonts w:ascii="Consolas" w:eastAsia="Times New Roman" w:hAnsi="Consolas" w:cs="Courier New"/>
+                <w:color w:val="E74C3C"/>
+                <w:sz w:val="16"/>
+                <w:szCs w:val="16"/>
+                <w:bdr w:val="single" w:sz="6" w:space="2" w:color="E1E4E5" w:frame="1"/>
+                <w:shd w:val="clear" w:color="auto" w:fill="FFFFFF"/>
+              </w:rPr>
+            </w:pPr>
+            <w:r>
+              <w:rPr>
+                <w:rFonts w:ascii="Consolas" w:eastAsia="Times New Roman" w:hAnsi="Consolas" w:cs="Courier New"/>
+                <w:color w:val="E74C3C"/>
+                <w:sz w:val="16"/>
+                <w:szCs w:val="16"/>
+                <w:bdr w:val="single" w:sz="6" w:space="2" w:color="E1E4E5" w:frame="1"/>
+                <w:shd w:val="clear" w:color="auto" w:fill="FFFFFF"/>
+              </w:rPr>
+              <w:t>rocsparse</w:t>
+            </w:r>
+            <w:r>
+              <w:rPr>
+                <w:rFonts w:ascii="Consolas" w:eastAsia="Times New Roman" w:hAnsi="Consolas" w:cs="Courier New"/>
+                <w:color w:val="E74C3C"/>
+                <w:sz w:val="16"/>
+                <w:szCs w:val="16"/>
+                <w:bdr w:val="single" w:sz="6" w:space="2" w:color="E1E4E5" w:frame="1"/>
+                <w:shd w:val="clear" w:color="auto" w:fill="FFFFFF"/>
+              </w:rPr>
+              <w:t>lt_matmul_activatio</w:t>
+            </w:r>
+            <w:r>
+              <w:rPr>
+                <w:rFonts w:ascii="Consolas" w:eastAsia="Times New Roman" w:hAnsi="Consolas" w:cs="Courier New"/>
+                <w:color w:val="E74C3C"/>
+                <w:sz w:val="16"/>
+                <w:szCs w:val="16"/>
+                <w:bdr w:val="single" w:sz="6" w:space="2" w:color="E1E4E5" w:frame="1"/>
+                <w:shd w:val="clear" w:color="auto" w:fill="FFFFFF"/>
+              </w:rPr>
+              <w:t>n_leakyrelu</w:t>
+            </w:r>
+          </w:p>
+        </w:tc>
+        <w:tc>
+          <w:tcPr>
+            <w:tcW w:w="0" w:type="auto"/>
+            <w:tcBorders>
+              <w:left w:val="single" w:sz="6" w:space="0" w:color="E1E4E5"/>
+            </w:tcBorders>
+            <w:shd w:val="clear" w:color="auto" w:fill="auto"/>
+            <w:tcMar>
+              <w:top w:w="120" w:type="dxa"/>
+              <w:left w:w="240" w:type="dxa"/>
+              <w:bottom w:w="120" w:type="dxa"/>
+              <w:right w:w="240" w:type="dxa"/>
+            </w:tcMar>
+            <w:vAlign w:val="center"/>
+          </w:tcPr>
+          <w:p>
+            <w:pPr>
+              <w:spacing w:after="0" w:line="240" w:lineRule="auto"/>
+              <w:rPr>
+                <w:rFonts w:ascii="Consolas" w:eastAsia="Times New Roman" w:hAnsi="Consolas" w:cs="Courier New"/>
+                <w:color w:val="E74C3C"/>
+                <w:sz w:val="16"/>
+                <w:szCs w:val="16"/>
+                <w:bdr w:val="single" w:sz="6" w:space="2" w:color="E1E4E5" w:frame="1"/>
+                <w:shd w:val="clear" w:color="auto" w:fill="FFFFFF"/>
+              </w:rPr>
+            </w:pPr>
+            <w:r>
+              <w:rPr>
+                <w:rFonts w:ascii="Consolas" w:eastAsia="Times New Roman" w:hAnsi="Consolas" w:cs="Courier New"/>
+                <w:color w:val="E74C3C"/>
+                <w:sz w:val="16"/>
+                <w:szCs w:val="16"/>
+                <w:bdr w:val="single" w:sz="6" w:space="2" w:color="E1E4E5" w:frame="1"/>
+                <w:shd w:val="clear" w:color="auto" w:fill="FFFFFF"/>
+              </w:rPr>
+              <w:t>int</w:t>
+            </w:r>
+            <w:r>
+              <w:rPr>
+                <w:rFonts w:ascii="Times New Roman" w:eastAsia="Times New Roman" w:hAnsi="Times New Roman" w:cs="Times New Roman"/>
+              </w:rPr>
+              <w:t> 0: </w:t>
+            </w:r>
+            <w:r>
+              <w:rPr>
+                <w:rFonts w:ascii="Times New Roman" w:eastAsia="Times New Roman" w:hAnsi="Times New Roman" w:cs="Times New Roman"/>
+                <w:b/>
+                <w:bCs/>
+              </w:rPr>
+              <w:t>false</w:t>
+            </w:r>
+            <w:r>
+              <w:rPr>
+                <w:rFonts w:ascii="Times New Roman" w:eastAsia="Times New Roman" w:hAnsi="Times New Roman" w:cs="Times New Roman"/>
+              </w:rPr>
+              <w:t>, </w:t>
+            </w:r>
+            <w:r>
+              <w:rPr>
+                <w:rFonts w:ascii="Times New Roman" w:eastAsia="Times New Roman" w:hAnsi="Times New Roman" w:cs="Times New Roman"/>
+                <w:b/>
+                <w:bCs/>
+              </w:rPr>
+              <w:t>true</w:t>
+            </w:r>
+            <w:r>
+              <w:rPr>
+                <w:rFonts w:ascii="Times New Roman" w:eastAsia="Times New Roman" w:hAnsi="Times New Roman" w:cs="Times New Roman"/>
+              </w:rPr>
+              <w:t> otherwise</w:t>
+            </w:r>
+          </w:p>
+        </w:tc>
+        <w:tc>
+          <w:tcPr>
+            <w:tcW w:w="0" w:type="auto"/>
+            <w:tcBorders>
+              <w:left w:val="single" w:sz="6" w:space="0" w:color="E1E4E5"/>
+            </w:tcBorders>
+            <w:shd w:val="clear" w:color="auto" w:fill="auto"/>
+            <w:tcMar>
+              <w:top w:w="120" w:type="dxa"/>
+              <w:left w:w="240" w:type="dxa"/>
+              <w:bottom w:w="120" w:type="dxa"/>
+              <w:right w:w="240" w:type="dxa"/>
+            </w:tcMar>
+            <w:vAlign w:val="center"/>
+          </w:tcPr>
+          <w:p>
+            <w:pPr>
+              <w:spacing w:after="0" w:line="240" w:lineRule="auto"/>
+              <w:rPr>
+                <w:rFonts w:ascii="Consolas" w:eastAsia="Times New Roman" w:hAnsi="Consolas" w:cs="Courier New"/>
+                <w:color w:val="E74C3C"/>
+                <w:sz w:val="16"/>
+                <w:szCs w:val="16"/>
+                <w:bdr w:val="single" w:sz="6" w:space="2" w:color="E1E4E5" w:frame="1"/>
+                <w:shd w:val="clear" w:color="auto" w:fill="FFFFFF"/>
+              </w:rPr>
+            </w:pPr>
+            <w:r>
+              <w:rPr>
+                <w:rFonts w:ascii="Consolas" w:eastAsia="Times New Roman" w:hAnsi="Consolas" w:cs="Courier New"/>
+                <w:color w:val="E74C3C"/>
+                <w:sz w:val="16"/>
+                <w:szCs w:val="16"/>
+                <w:bdr w:val="single" w:sz="6" w:space="2" w:color="E1E4E5" w:frame="1"/>
+                <w:shd w:val="clear" w:color="auto" w:fill="FFFFFF"/>
+              </w:rPr>
+              <w:t>false</w:t>
+            </w:r>
+          </w:p>
+        </w:tc>
+        <w:tc>
+          <w:tcPr>
+            <w:tcW w:w="0" w:type="auto"/>
+            <w:tcBorders>
+              <w:left w:val="single" w:sz="6" w:space="0" w:color="E1E4E5"/>
+            </w:tcBorders>
+            <w:shd w:val="clear" w:color="auto" w:fill="auto"/>
+            <w:tcMar>
+              <w:top w:w="120" w:type="dxa"/>
+              <w:left w:w="240" w:type="dxa"/>
+              <w:bottom w:w="120" w:type="dxa"/>
+              <w:right w:w="240" w:type="dxa"/>
+            </w:tcMar>
+            <w:vAlign w:val="center"/>
+          </w:tcPr>
+          <w:p>
+            <w:pPr>
+              <w:spacing w:after="0" w:line="240" w:lineRule="auto"/>
+              <w:rPr>
+                <w:rFonts w:ascii="Times New Roman" w:eastAsia="Times New Roman" w:hAnsi="Times New Roman" w:cs="Times New Roman"/>
+              </w:rPr>
+            </w:pPr>
+            <w:r>
+              <w:rPr>
+                <w:rFonts w:ascii="Times New Roman" w:eastAsia="Times New Roman" w:hAnsi="Times New Roman" w:cs="Times New Roman"/>
+              </w:rPr>
+              <w:t>LeakyReLU</w:t>
+            </w:r>
+            <w:r>
+              <w:rPr>
+                <w:rFonts w:ascii="Times New Roman" w:eastAsia="Times New Roman" w:hAnsi="Times New Roman" w:cs="Times New Roman"/>
+              </w:rPr>
+              <w:t xml:space="preserve"> activation function</w:t>
+            </w:r>
+          </w:p>
+        </w:tc>
+      </w:tr>
+      <w:tr>
+        <w:tc>
+          <w:tcPr>
+            <w:tcW w:w="0" w:type="auto"/>
+            <w:tcBorders>
+              <w:left w:val="single" w:sz="2" w:space="0" w:color="E1E4E5"/>
+            </w:tcBorders>
+            <w:shd w:val="clear" w:color="auto" w:fill="F3F6F6"/>
+            <w:tcMar>
+              <w:top w:w="120" w:type="dxa"/>
+              <w:left w:w="240" w:type="dxa"/>
+              <w:bottom w:w="120" w:type="dxa"/>
+              <w:right w:w="240" w:type="dxa"/>
+            </w:tcMar>
+            <w:vAlign w:val="center"/>
+          </w:tcPr>
+          <w:p>
+            <w:pPr>
+              <w:spacing w:after="0" w:line="240" w:lineRule="auto"/>
+              <w:rPr>
+                <w:rFonts w:ascii="Consolas" w:eastAsia="Times New Roman" w:hAnsi="Consolas" w:cs="Courier New"/>
+                <w:color w:val="E74C3C"/>
+                <w:sz w:val="16"/>
+                <w:szCs w:val="16"/>
+                <w:bdr w:val="single" w:sz="6" w:space="2" w:color="E1E4E5" w:frame="1"/>
+                <w:shd w:val="clear" w:color="auto" w:fill="FFFFFF"/>
+              </w:rPr>
+            </w:pPr>
+            <w:r>
+              <w:rPr>
+                <w:rFonts w:ascii="Consolas" w:eastAsia="Times New Roman" w:hAnsi="Consolas" w:cs="Courier New"/>
+                <w:color w:val="E74C3C"/>
+                <w:sz w:val="16"/>
+                <w:szCs w:val="16"/>
+                <w:bdr w:val="single" w:sz="6" w:space="2" w:color="E1E4E5" w:frame="1"/>
+                <w:shd w:val="clear" w:color="auto" w:fill="FFFFFF"/>
+              </w:rPr>
+              <w:t>rocsparse</w:t>
+            </w:r>
+            <w:r>
+              <w:rPr>
+                <w:rFonts w:ascii="Consolas" w:eastAsia="Times New Roman" w:hAnsi="Consolas" w:cs="Courier New"/>
+                <w:color w:val="E74C3C"/>
+                <w:sz w:val="16"/>
+                <w:szCs w:val="16"/>
+                <w:bdr w:val="single" w:sz="6" w:space="2" w:color="E1E4E5" w:frame="1"/>
+                <w:shd w:val="clear" w:color="auto" w:fill="FFFFFF"/>
+              </w:rPr>
+              <w:t>lt_matmul_activatio</w:t>
+            </w:r>
+            <w:r>
+              <w:rPr>
+                <w:rFonts w:ascii="Consolas" w:eastAsia="Times New Roman" w:hAnsi="Consolas" w:cs="Courier New"/>
+                <w:color w:val="E74C3C"/>
+                <w:sz w:val="16"/>
+                <w:szCs w:val="16"/>
+                <w:bdr w:val="single" w:sz="6" w:space="2" w:color="E1E4E5" w:frame="1"/>
+                <w:shd w:val="clear" w:color="auto" w:fill="FFFFFF"/>
+              </w:rPr>
+              <w:t>n_leakyrel</w:t>
+            </w:r>
+            <w:r>
+              <w:rPr>
+                <w:rFonts w:ascii="Consolas" w:eastAsia="Times New Roman" w:hAnsi="Consolas" w:cs="Courier New"/>
+                <w:color w:val="E74C3C"/>
+                <w:sz w:val="16"/>
+                <w:szCs w:val="16"/>
+                <w:bdr w:val="single" w:sz="6" w:space="2" w:color="E1E4E5" w:frame="1"/>
+                <w:shd w:val="clear" w:color="auto" w:fill="FFFFFF"/>
+              </w:rPr>
+              <w:t>u_alpha</w:t>
+            </w:r>
+          </w:p>
+        </w:tc>
+        <w:tc>
+          <w:tcPr>
+            <w:tcW w:w="0" w:type="auto"/>
+            <w:tcBorders>
+              <w:left w:val="single" w:sz="6" w:space="0" w:color="E1E4E5"/>
+            </w:tcBorders>
+            <w:shd w:val="clear" w:color="auto" w:fill="F3F6F6"/>
+            <w:tcMar>
+              <w:top w:w="120" w:type="dxa"/>
+              <w:left w:w="240" w:type="dxa"/>
+              <w:bottom w:w="120" w:type="dxa"/>
+              <w:right w:w="240" w:type="dxa"/>
+            </w:tcMar>
+            <w:vAlign w:val="center"/>
+          </w:tcPr>
+          <w:p>
+            <w:pPr>
+              <w:spacing w:after="0" w:line="240" w:lineRule="auto"/>
+              <w:rPr>
+                <w:rFonts w:ascii="Consolas" w:eastAsia="Times New Roman" w:hAnsi="Consolas" w:cs="Courier New"/>
+                <w:color w:val="E74C3C"/>
+                <w:sz w:val="16"/>
+                <w:szCs w:val="16"/>
+                <w:bdr w:val="single" w:sz="6" w:space="2" w:color="E1E4E5" w:frame="1"/>
+                <w:shd w:val="clear" w:color="auto" w:fill="FFFFFF"/>
+              </w:rPr>
+            </w:pPr>
+            <w:r>
+              <w:rPr>
+                <w:rFonts w:ascii="Consolas" w:eastAsia="Times New Roman" w:hAnsi="Consolas" w:cs="Courier New"/>
+                <w:color w:val="E74C3C"/>
+                <w:sz w:val="16"/>
+                <w:szCs w:val="16"/>
+                <w:bdr w:val="single" w:sz="6" w:space="2" w:color="E1E4E5" w:frame="1"/>
+                <w:shd w:val="clear" w:color="auto" w:fill="FFFFFF"/>
+              </w:rPr>
+              <w:t>float</w:t>
+            </w:r>
+          </w:p>
+        </w:tc>
+        <w:tc>
+          <w:tcPr>
+            <w:tcW w:w="0" w:type="auto"/>
+            <w:tcBorders>
+              <w:left w:val="single" w:sz="6" w:space="0" w:color="E1E4E5"/>
+            </w:tcBorders>
+            <w:shd w:val="clear" w:color="auto" w:fill="F3F6F6"/>
+            <w:tcMar>
+              <w:top w:w="120" w:type="dxa"/>
+              <w:left w:w="240" w:type="dxa"/>
+              <w:bottom w:w="120" w:type="dxa"/>
+              <w:right w:w="240" w:type="dxa"/>
+            </w:tcMar>
+            <w:vAlign w:val="center"/>
+          </w:tcPr>
+          <w:p>
+            <w:pPr>
+              <w:spacing w:after="0" w:line="240" w:lineRule="auto"/>
+              <w:rPr>
+                <w:rFonts w:ascii="Consolas" w:eastAsia="Times New Roman" w:hAnsi="Consolas" w:cs="Courier New"/>
+                <w:color w:val="E74C3C"/>
+                <w:sz w:val="16"/>
+                <w:szCs w:val="16"/>
+                <w:bdr w:val="single" w:sz="6" w:space="2" w:color="E1E4E5" w:frame="1"/>
+                <w:shd w:val="clear" w:color="auto" w:fill="FFFFFF"/>
+              </w:rPr>
+            </w:pPr>
+            <w:r>
+              <w:rPr>
+                <w:rFonts w:ascii="Consolas" w:eastAsia="Times New Roman" w:hAnsi="Consolas" w:cs="Courier New"/>
+                <w:color w:val="E74C3C"/>
+                <w:sz w:val="16"/>
+                <w:szCs w:val="16"/>
+                <w:bdr w:val="single" w:sz="6" w:space="2" w:color="E1E4E5" w:frame="1"/>
+                <w:shd w:val="clear" w:color="auto" w:fill="FFFFFF"/>
+              </w:rPr>
+              <w:t>1</w:t>
+            </w:r>
+            <w:r>
+              <w:rPr>
+                <w:rFonts w:ascii="Consolas" w:eastAsia="Times New Roman" w:hAnsi="Consolas" w:cs="Courier New"/>
+                <w:color w:val="E74C3C"/>
+                <w:sz w:val="16"/>
+                <w:szCs w:val="16"/>
+                <w:bdr w:val="single" w:sz="6" w:space="2" w:color="E1E4E5" w:frame="1"/>
+                <w:shd w:val="clear" w:color="auto" w:fill="FFFFFF"/>
+              </w:rPr>
+              <w:t>.0f</w:t>
+            </w:r>
+          </w:p>
+        </w:tc>
+        <w:tc>
+          <w:tcPr>
+            <w:tcW w:w="0" w:type="auto"/>
+            <w:tcBorders>
+              <w:left w:val="single" w:sz="6" w:space="0" w:color="E1E4E5"/>
+            </w:tcBorders>
+            <w:shd w:val="clear" w:color="auto" w:fill="F3F6F6"/>
+            <w:tcMar>
+              <w:top w:w="120" w:type="dxa"/>
+              <w:left w:w="240" w:type="dxa"/>
+              <w:bottom w:w="120" w:type="dxa"/>
+              <w:right w:w="240" w:type="dxa"/>
+            </w:tcMar>
+            <w:vAlign w:val="center"/>
+          </w:tcPr>
+          <w:p>
+            <w:pPr>
+              <w:spacing w:after="0" w:line="240" w:lineRule="auto"/>
+              <w:rPr>
+                <w:rFonts w:ascii="Times New Roman" w:eastAsia="Times New Roman" w:hAnsi="Times New Roman" w:cs="Times New Roman"/>
+              </w:rPr>
+            </w:pPr>
+            <w:r>
+              <w:rPr>
+                <w:rFonts w:ascii="Times New Roman" w:eastAsia="Times New Roman" w:hAnsi="Times New Roman" w:cs="Times New Roman"/>
+              </w:rPr>
+              <w:t xml:space="preserve">Alpha value of the </w:t>
+            </w:r>
+            <w:r>
+              <w:rPr>
+                <w:rFonts w:ascii="Times New Roman" w:eastAsia="Times New Roman" w:hAnsi="Times New Roman" w:cs="Times New Roman"/>
+              </w:rPr>
+              <w:t xml:space="preserve">LeakyReLU </w:t>
+            </w:r>
+            <w:r>
+              <w:rPr>
+                <w:rFonts w:ascii="Times New Roman" w:eastAsia="Times New Roman" w:hAnsi="Times New Roman" w:cs="Times New Roman"/>
+              </w:rPr>
+              <w:t>activation function</w:t>
+            </w:r>
+          </w:p>
+        </w:tc>
+      </w:tr>
+      <w:tr>
+        <w:tc>
+          <w:tcPr>
+            <w:tcW w:w="0" w:type="auto"/>
+            <w:tcBorders>
+              <w:left w:val="single" w:sz="2" w:space="0" w:color="E1E4E5"/>
+            </w:tcBorders>
+            <w:shd w:val="clear" w:color="auto" w:fill="auto"/>
+            <w:tcMar>
+              <w:top w:w="120" w:type="dxa"/>
+              <w:left w:w="240" w:type="dxa"/>
+              <w:bottom w:w="120" w:type="dxa"/>
+              <w:right w:w="240" w:type="dxa"/>
+            </w:tcMar>
+            <w:vAlign w:val="center"/>
+          </w:tcPr>
+          <w:p>
+            <w:pPr>
+              <w:spacing w:after="0" w:line="240" w:lineRule="auto"/>
+              <w:rPr>
+                <w:rFonts w:ascii="Consolas" w:eastAsia="Times New Roman" w:hAnsi="Consolas" w:cs="Courier New"/>
+                <w:color w:val="E74C3C"/>
+                <w:sz w:val="16"/>
+                <w:szCs w:val="16"/>
+                <w:bdr w:val="single" w:sz="6" w:space="2" w:color="E1E4E5" w:frame="1"/>
+                <w:shd w:val="clear" w:color="auto" w:fill="FFFFFF"/>
+              </w:rPr>
+            </w:pPr>
+            <w:r>
+              <w:rPr>
+                <w:rFonts w:ascii="Consolas" w:eastAsia="Times New Roman" w:hAnsi="Consolas" w:cs="Courier New"/>
+                <w:color w:val="E74C3C"/>
+                <w:sz w:val="16"/>
+                <w:szCs w:val="16"/>
+                <w:bdr w:val="single" w:sz="6" w:space="2" w:color="E1E4E5" w:frame="1"/>
+                <w:shd w:val="clear" w:color="auto" w:fill="FFFFFF"/>
+              </w:rPr>
+              <w:t>rocsparse</w:t>
+            </w:r>
+            <w:r>
+              <w:rPr>
+                <w:rFonts w:ascii="Consolas" w:eastAsia="Times New Roman" w:hAnsi="Consolas" w:cs="Courier New"/>
+                <w:color w:val="E74C3C"/>
+                <w:sz w:val="16"/>
+                <w:szCs w:val="16"/>
+                <w:bdr w:val="single" w:sz="6" w:space="2" w:color="E1E4E5" w:frame="1"/>
+                <w:shd w:val="clear" w:color="auto" w:fill="FFFFFF"/>
+              </w:rPr>
+              <w:t>lt_matmul_activatio</w:t>
+            </w:r>
+            <w:r>
+              <w:rPr>
+                <w:rFonts w:ascii="Consolas" w:eastAsia="Times New Roman" w:hAnsi="Consolas" w:cs="Courier New"/>
+                <w:color w:val="E74C3C"/>
+                <w:sz w:val="16"/>
+                <w:szCs w:val="16"/>
+                <w:bdr w:val="single" w:sz="6" w:space="2" w:color="E1E4E5" w:frame="1"/>
+                <w:shd w:val="clear" w:color="auto" w:fill="FFFFFF"/>
+              </w:rPr>
+              <w:t>n_</w:t>
+            </w:r>
+            <w:r>
+              <w:rPr>
+                <w:rFonts w:ascii="Consolas" w:eastAsia="Times New Roman" w:hAnsi="Consolas" w:cs="Courier New"/>
+                <w:color w:val="E74C3C"/>
+                <w:sz w:val="16"/>
+                <w:szCs w:val="16"/>
+                <w:bdr w:val="single" w:sz="6" w:space="2" w:color="E1E4E5" w:frame="1"/>
+                <w:shd w:val="clear" w:color="auto" w:fill="FFFFFF"/>
+              </w:rPr>
+              <w:t>sigmo</w:t>
+            </w:r>
+            <w:r>
+              <w:rPr>
+                <w:rFonts w:ascii="Consolas" w:eastAsia="Times New Roman" w:hAnsi="Consolas" w:cs="Courier New"/>
+                <w:color w:val="E74C3C"/>
+                <w:sz w:val="16"/>
+                <w:szCs w:val="16"/>
+                <w:bdr w:val="single" w:sz="6" w:space="2" w:color="E1E4E5" w:frame="1"/>
+                <w:shd w:val="clear" w:color="auto" w:fill="FFFFFF"/>
+              </w:rPr>
+              <w:t>id</w:t>
+            </w:r>
+          </w:p>
+        </w:tc>
+        <w:tc>
+          <w:tcPr>
+            <w:tcW w:w="0" w:type="auto"/>
+            <w:tcBorders>
+              <w:left w:val="single" w:sz="6" w:space="0" w:color="E1E4E5"/>
+            </w:tcBorders>
+            <w:shd w:val="clear" w:color="auto" w:fill="auto"/>
+            <w:tcMar>
+              <w:top w:w="120" w:type="dxa"/>
+              <w:left w:w="240" w:type="dxa"/>
+              <w:bottom w:w="120" w:type="dxa"/>
+              <w:right w:w="240" w:type="dxa"/>
+            </w:tcMar>
+            <w:vAlign w:val="center"/>
+          </w:tcPr>
+          <w:p>
+            <w:pPr>
+              <w:spacing w:after="0" w:line="240" w:lineRule="auto"/>
+              <w:rPr>
+                <w:rFonts w:ascii="Consolas" w:eastAsia="Times New Roman" w:hAnsi="Consolas" w:cs="Courier New"/>
+                <w:color w:val="E74C3C"/>
+                <w:sz w:val="16"/>
+                <w:szCs w:val="16"/>
+                <w:bdr w:val="single" w:sz="6" w:space="2" w:color="E1E4E5" w:frame="1"/>
+                <w:shd w:val="clear" w:color="auto" w:fill="FFFFFF"/>
+              </w:rPr>
+            </w:pPr>
+            <w:r>
+              <w:rPr>
+                <w:rFonts w:ascii="Consolas" w:eastAsia="Times New Roman" w:hAnsi="Consolas" w:cs="Courier New"/>
+                <w:color w:val="E74C3C"/>
+                <w:sz w:val="16"/>
+                <w:szCs w:val="16"/>
+                <w:bdr w:val="single" w:sz="6" w:space="2" w:color="E1E4E5" w:frame="1"/>
+                <w:shd w:val="clear" w:color="auto" w:fill="FFFFFF"/>
+              </w:rPr>
+              <w:t>int</w:t>
+            </w:r>
+            <w:r>
+              <w:rPr>
+                <w:rFonts w:ascii="Times New Roman" w:eastAsia="Times New Roman" w:hAnsi="Times New Roman" w:cs="Times New Roman"/>
+              </w:rPr>
+              <w:t> 0: </w:t>
+            </w:r>
+            <w:r>
+              <w:rPr>
+                <w:rFonts w:ascii="Times New Roman" w:eastAsia="Times New Roman" w:hAnsi="Times New Roman" w:cs="Times New Roman"/>
+                <w:b/>
+                <w:bCs/>
+              </w:rPr>
+              <w:t>false</w:t>
+            </w:r>
+            <w:r>
+              <w:rPr>
+                <w:rFonts w:ascii="Times New Roman" w:eastAsia="Times New Roman" w:hAnsi="Times New Roman" w:cs="Times New Roman"/>
+              </w:rPr>
+              <w:t>, </w:t>
+            </w:r>
+            <w:r>
+              <w:rPr>
+                <w:rFonts w:ascii="Times New Roman" w:eastAsia="Times New Roman" w:hAnsi="Times New Roman" w:cs="Times New Roman"/>
+                <w:b/>
+                <w:bCs/>
+              </w:rPr>
+              <w:t>true</w:t>
+            </w:r>
+            <w:r>
+              <w:rPr>
+                <w:rFonts w:ascii="Times New Roman" w:eastAsia="Times New Roman" w:hAnsi="Times New Roman" w:cs="Times New Roman"/>
+              </w:rPr>
+              <w:t> otherwise</w:t>
+            </w:r>
+          </w:p>
+        </w:tc>
+        <w:tc>
+          <w:tcPr>
+            <w:tcW w:w="0" w:type="auto"/>
+            <w:tcBorders>
+              <w:left w:val="single" w:sz="6" w:space="0" w:color="E1E4E5"/>
+            </w:tcBorders>
+            <w:shd w:val="clear" w:color="auto" w:fill="auto"/>
+            <w:tcMar>
+              <w:top w:w="120" w:type="dxa"/>
+              <w:left w:w="240" w:type="dxa"/>
+              <w:bottom w:w="120" w:type="dxa"/>
+              <w:right w:w="240" w:type="dxa"/>
+            </w:tcMar>
+            <w:vAlign w:val="center"/>
+          </w:tcPr>
+          <w:p>
+            <w:pPr>
+              <w:spacing w:after="0" w:line="240" w:lineRule="auto"/>
+              <w:rPr>
+                <w:rFonts w:ascii="Consolas" w:eastAsia="Times New Roman" w:hAnsi="Consolas" w:cs="Courier New"/>
+                <w:color w:val="E74C3C"/>
+                <w:sz w:val="16"/>
+                <w:szCs w:val="16"/>
+                <w:bdr w:val="single" w:sz="6" w:space="2" w:color="E1E4E5" w:frame="1"/>
+                <w:shd w:val="clear" w:color="auto" w:fill="FFFFFF"/>
+              </w:rPr>
+            </w:pPr>
+            <w:r>
+              <w:rPr>
+                <w:rFonts w:ascii="Consolas" w:eastAsia="Times New Roman" w:hAnsi="Consolas" w:cs="Courier New"/>
+                <w:color w:val="E74C3C"/>
+                <w:sz w:val="16"/>
+                <w:szCs w:val="16"/>
+                <w:bdr w:val="single" w:sz="6" w:space="2" w:color="E1E4E5" w:frame="1"/>
+                <w:shd w:val="clear" w:color="auto" w:fill="FFFFFF"/>
+              </w:rPr>
+              <w:t>false</w:t>
+            </w:r>
+          </w:p>
+        </w:tc>
+        <w:tc>
+          <w:tcPr>
+            <w:tcW w:w="0" w:type="auto"/>
+            <w:tcBorders>
+              <w:left w:val="single" w:sz="6" w:space="0" w:color="E1E4E5"/>
+            </w:tcBorders>
+            <w:shd w:val="clear" w:color="auto" w:fill="auto"/>
+            <w:tcMar>
+              <w:top w:w="120" w:type="dxa"/>
+              <w:left w:w="240" w:type="dxa"/>
+              <w:bottom w:w="120" w:type="dxa"/>
+              <w:right w:w="240" w:type="dxa"/>
+            </w:tcMar>
+            <w:vAlign w:val="center"/>
+          </w:tcPr>
+          <w:p>
+            <w:pPr>
+              <w:spacing w:after="0" w:line="240" w:lineRule="auto"/>
+              <w:rPr>
+                <w:rFonts w:ascii="Times New Roman" w:eastAsia="Times New Roman" w:hAnsi="Times New Roman" w:cs="Times New Roman"/>
+              </w:rPr>
+            </w:pPr>
+            <w:r>
+              <w:rPr>
+                <w:rFonts w:ascii="Times New Roman" w:eastAsia="Times New Roman" w:hAnsi="Times New Roman" w:cs="Times New Roman"/>
+              </w:rPr>
+              <w:t xml:space="preserve">Sigmoid </w:t>
+            </w:r>
+            <w:r>
+              <w:rPr>
+                <w:rFonts w:ascii="Times New Roman" w:eastAsia="Times New Roman" w:hAnsi="Times New Roman" w:cs="Times New Roman"/>
+              </w:rPr>
+              <w:t>activation function</w:t>
+            </w:r>
+          </w:p>
+        </w:tc>
+      </w:tr>
+      <w:tr>
+        <w:tc>
+          <w:tcPr>
+            <w:tcW w:w="0" w:type="auto"/>
+            <w:tcBorders>
+              <w:left w:val="single" w:sz="2" w:space="0" w:color="E1E4E5"/>
+            </w:tcBorders>
+            <w:shd w:val="clear" w:color="auto" w:fill="auto"/>
+            <w:tcMar>
+              <w:top w:w="120" w:type="dxa"/>
+              <w:left w:w="240" w:type="dxa"/>
+              <w:bottom w:w="120" w:type="dxa"/>
+              <w:right w:w="240" w:type="dxa"/>
+            </w:tcMar>
+            <w:vAlign w:val="center"/>
+          </w:tcPr>
+          <w:p>
+            <w:pPr>
+              <w:spacing w:after="0" w:line="240" w:lineRule="auto"/>
+              <w:rPr>
+                <w:rFonts w:ascii="Consolas" w:eastAsia="Times New Roman" w:hAnsi="Consolas" w:cs="Courier New"/>
+                <w:color w:val="E74C3C"/>
+                <w:sz w:val="16"/>
+                <w:szCs w:val="16"/>
+                <w:bdr w:val="single" w:sz="6" w:space="2" w:color="E1E4E5" w:frame="1"/>
+                <w:shd w:val="clear" w:color="auto" w:fill="FFFFFF"/>
+              </w:rPr>
+            </w:pPr>
+            <w:r>
+              <w:rPr>
+                <w:rFonts w:ascii="Consolas" w:eastAsia="Times New Roman" w:hAnsi="Consolas" w:cs="Courier New"/>
+                <w:color w:val="E74C3C"/>
+                <w:sz w:val="16"/>
+                <w:szCs w:val="16"/>
+                <w:bdr w:val="single" w:sz="6" w:space="2" w:color="E1E4E5" w:frame="1"/>
+                <w:shd w:val="clear" w:color="auto" w:fill="FFFFFF"/>
+              </w:rPr>
+              <w:t>rocsparse</w:t>
+            </w:r>
+            <w:r>
+              <w:rPr>
+                <w:rFonts w:ascii="Consolas" w:eastAsia="Times New Roman" w:hAnsi="Consolas" w:cs="Courier New"/>
+                <w:color w:val="E74C3C"/>
+                <w:sz w:val="16"/>
+                <w:szCs w:val="16"/>
+                <w:bdr w:val="single" w:sz="6" w:space="2" w:color="E1E4E5" w:frame="1"/>
+                <w:shd w:val="clear" w:color="auto" w:fill="FFFFFF"/>
+              </w:rPr>
+              <w:t>lt_matmul_activatio</w:t>
+            </w:r>
+            <w:r>
+              <w:rPr>
+                <w:rFonts w:ascii="Consolas" w:eastAsia="Times New Roman" w:hAnsi="Consolas" w:cs="Courier New"/>
+                <w:color w:val="E74C3C"/>
+                <w:sz w:val="16"/>
+                <w:szCs w:val="16"/>
+                <w:bdr w:val="single" w:sz="6" w:space="2" w:color="E1E4E5" w:frame="1"/>
+                <w:shd w:val="clear" w:color="auto" w:fill="FFFFFF"/>
+              </w:rPr>
+              <w:t>n_</w:t>
+            </w:r>
+            <w:r>
+              <w:rPr>
+                <w:rFonts w:ascii="Consolas" w:eastAsia="Times New Roman" w:hAnsi="Consolas" w:cs="Courier New"/>
+                <w:color w:val="E74C3C"/>
+                <w:sz w:val="16"/>
+                <w:szCs w:val="16"/>
+                <w:bdr w:val="single" w:sz="6" w:space="2" w:color="E1E4E5" w:frame="1"/>
+                <w:shd w:val="clear" w:color="auto" w:fill="FFFFFF"/>
+              </w:rPr>
+              <w:t>tanh</w:t>
+            </w:r>
+          </w:p>
+        </w:tc>
+        <w:tc>
+          <w:tcPr>
+            <w:tcW w:w="0" w:type="auto"/>
+            <w:tcBorders>
+              <w:left w:val="single" w:sz="6" w:space="0" w:color="E1E4E5"/>
+            </w:tcBorders>
+            <w:shd w:val="clear" w:color="auto" w:fill="auto"/>
+            <w:tcMar>
+              <w:top w:w="120" w:type="dxa"/>
+              <w:left w:w="240" w:type="dxa"/>
+              <w:bottom w:w="120" w:type="dxa"/>
+              <w:right w:w="240" w:type="dxa"/>
+            </w:tcMar>
+            <w:vAlign w:val="center"/>
+          </w:tcPr>
+          <w:p>
+            <w:pPr>
+              <w:spacing w:after="0" w:line="240" w:lineRule="auto"/>
+              <w:rPr>
+                <w:rFonts w:ascii="Consolas" w:eastAsia="Times New Roman" w:hAnsi="Consolas" w:cs="Courier New"/>
+                <w:color w:val="E74C3C"/>
+                <w:sz w:val="16"/>
+                <w:szCs w:val="16"/>
+                <w:bdr w:val="single" w:sz="6" w:space="2" w:color="E1E4E5" w:frame="1"/>
+                <w:shd w:val="clear" w:color="auto" w:fill="FFFFFF"/>
+              </w:rPr>
+            </w:pPr>
+            <w:r>
+              <w:rPr>
+                <w:rFonts w:ascii="Consolas" w:eastAsia="Times New Roman" w:hAnsi="Consolas" w:cs="Courier New"/>
+                <w:color w:val="E74C3C"/>
+                <w:sz w:val="16"/>
+                <w:szCs w:val="16"/>
+                <w:bdr w:val="single" w:sz="6" w:space="2" w:color="E1E4E5" w:frame="1"/>
+                <w:shd w:val="clear" w:color="auto" w:fill="FFFFFF"/>
+              </w:rPr>
+              <w:t>int</w:t>
+            </w:r>
+            <w:r>
+              <w:rPr>
+                <w:rFonts w:ascii="Times New Roman" w:eastAsia="Times New Roman" w:hAnsi="Times New Roman" w:cs="Times New Roman"/>
+              </w:rPr>
+              <w:t> 0: </w:t>
+            </w:r>
+            <w:r>
+              <w:rPr>
+                <w:rFonts w:ascii="Times New Roman" w:eastAsia="Times New Roman" w:hAnsi="Times New Roman" w:cs="Times New Roman"/>
+                <w:b/>
+                <w:bCs/>
+              </w:rPr>
+              <w:t>false</w:t>
+            </w:r>
+            <w:r>
+              <w:rPr>
+                <w:rFonts w:ascii="Times New Roman" w:eastAsia="Times New Roman" w:hAnsi="Times New Roman" w:cs="Times New Roman"/>
+              </w:rPr>
+              <w:t>, </w:t>
+            </w:r>
+            <w:r>
+              <w:rPr>
+                <w:rFonts w:ascii="Times New Roman" w:eastAsia="Times New Roman" w:hAnsi="Times New Roman" w:cs="Times New Roman"/>
+                <w:b/>
+                <w:bCs/>
+              </w:rPr>
+              <w:t>true</w:t>
+            </w:r>
+            <w:r>
+              <w:rPr>
+                <w:rFonts w:ascii="Times New Roman" w:eastAsia="Times New Roman" w:hAnsi="Times New Roman" w:cs="Times New Roman"/>
+              </w:rPr>
+              <w:t> otherwise</w:t>
+            </w:r>
+          </w:p>
+        </w:tc>
+        <w:tc>
+          <w:tcPr>
+            <w:tcW w:w="0" w:type="auto"/>
+            <w:tcBorders>
+              <w:left w:val="single" w:sz="6" w:space="0" w:color="E1E4E5"/>
+            </w:tcBorders>
+            <w:shd w:val="clear" w:color="auto" w:fill="auto"/>
+            <w:tcMar>
+              <w:top w:w="120" w:type="dxa"/>
+              <w:left w:w="240" w:type="dxa"/>
+              <w:bottom w:w="120" w:type="dxa"/>
+              <w:right w:w="240" w:type="dxa"/>
+            </w:tcMar>
+            <w:vAlign w:val="center"/>
+          </w:tcPr>
+          <w:p>
+            <w:pPr>
+              <w:spacing w:after="0" w:line="240" w:lineRule="auto"/>
+              <w:rPr>
+                <w:rFonts w:ascii="Consolas" w:eastAsia="Times New Roman" w:hAnsi="Consolas" w:cs="Courier New"/>
+                <w:color w:val="E74C3C"/>
+                <w:sz w:val="16"/>
+                <w:szCs w:val="16"/>
+                <w:bdr w:val="single" w:sz="6" w:space="2" w:color="E1E4E5" w:frame="1"/>
+                <w:shd w:val="clear" w:color="auto" w:fill="FFFFFF"/>
+              </w:rPr>
+            </w:pPr>
+            <w:r>
+              <w:rPr>
+                <w:rFonts w:ascii="Consolas" w:eastAsia="Times New Roman" w:hAnsi="Consolas" w:cs="Courier New"/>
+                <w:color w:val="E74C3C"/>
+                <w:sz w:val="16"/>
+                <w:szCs w:val="16"/>
+                <w:bdr w:val="single" w:sz="6" w:space="2" w:color="E1E4E5" w:frame="1"/>
+                <w:shd w:val="clear" w:color="auto" w:fill="FFFFFF"/>
+              </w:rPr>
+              <w:t>false</w:t>
+            </w:r>
+          </w:p>
+        </w:tc>
+        <w:tc>
+          <w:tcPr>
+            <w:tcW w:w="0" w:type="auto"/>
+            <w:tcBorders>
+              <w:left w:val="single" w:sz="6" w:space="0" w:color="E1E4E5"/>
+            </w:tcBorders>
+            <w:shd w:val="clear" w:color="auto" w:fill="auto"/>
+            <w:tcMar>
+              <w:top w:w="120" w:type="dxa"/>
+              <w:left w:w="240" w:type="dxa"/>
+              <w:bottom w:w="120" w:type="dxa"/>
+              <w:right w:w="240" w:type="dxa"/>
+            </w:tcMar>
+            <w:vAlign w:val="center"/>
+          </w:tcPr>
+          <w:p>
+            <w:pPr>
+              <w:spacing w:after="0" w:line="240" w:lineRule="auto"/>
+              <w:rPr>
+                <w:rFonts w:ascii="Times New Roman" w:eastAsia="Times New Roman" w:hAnsi="Times New Roman" w:cs="Times New Roman"/>
+              </w:rPr>
+            </w:pPr>
+            <w:r>
+              <w:rPr>
+                <w:rFonts w:ascii="Times New Roman" w:eastAsia="Times New Roman" w:hAnsi="Times New Roman" w:cs="Times New Roman"/>
+              </w:rPr>
+              <w:t xml:space="preserve">Tanh </w:t>
+            </w:r>
+            <w:r>
+              <w:rPr>
+                <w:rFonts w:ascii="Times New Roman" w:eastAsia="Times New Roman" w:hAnsi="Times New Roman" w:cs="Times New Roman"/>
+              </w:rPr>
+              <w:t>activation function</w:t>
+            </w:r>
+          </w:p>
+        </w:tc>
+      </w:tr>
+      <w:tr>
+        <w:tc>
+          <w:tcPr>
+            <w:tcW w:w="0" w:type="auto"/>
+            <w:tcBorders>
+              <w:left w:val="single" w:sz="2" w:space="0" w:color="E1E4E5"/>
+            </w:tcBorders>
+            <w:shd w:val="clear" w:color="auto" w:fill="auto"/>
+            <w:tcMar>
+              <w:top w:w="120" w:type="dxa"/>
+              <w:left w:w="240" w:type="dxa"/>
+              <w:bottom w:w="120" w:type="dxa"/>
+              <w:right w:w="240" w:type="dxa"/>
+            </w:tcMar>
+            <w:vAlign w:val="center"/>
+          </w:tcPr>
+          <w:p>
+            <w:pPr>
+              <w:spacing w:after="0" w:line="240" w:lineRule="auto"/>
+              <w:rPr>
+                <w:rFonts w:ascii="Consolas" w:eastAsia="Times New Roman" w:hAnsi="Consolas" w:cs="Courier New"/>
+                <w:color w:val="E74C3C"/>
+                <w:sz w:val="16"/>
+                <w:szCs w:val="16"/>
+                <w:bdr w:val="single" w:sz="6" w:space="2" w:color="E1E4E5" w:frame="1"/>
+                <w:shd w:val="clear" w:color="auto" w:fill="FFFFFF"/>
+              </w:rPr>
+            </w:pPr>
+            <w:r>
+              <w:rPr>
+                <w:rFonts w:ascii="Consolas" w:eastAsia="Times New Roman" w:hAnsi="Consolas" w:cs="Courier New"/>
+                <w:color w:val="E74C3C"/>
+                <w:sz w:val="16"/>
+                <w:szCs w:val="16"/>
+                <w:bdr w:val="single" w:sz="6" w:space="2" w:color="E1E4E5" w:frame="1"/>
+                <w:shd w:val="clear" w:color="auto" w:fill="FFFFFF"/>
+              </w:rPr>
+              <w:t>rocsparse</w:t>
+            </w:r>
+            <w:r>
+              <w:rPr>
+                <w:rFonts w:ascii="Consolas" w:eastAsia="Times New Roman" w:hAnsi="Consolas" w:cs="Courier New"/>
+                <w:color w:val="E74C3C"/>
+                <w:sz w:val="16"/>
+                <w:szCs w:val="16"/>
+                <w:bdr w:val="single" w:sz="6" w:space="2" w:color="E1E4E5" w:frame="1"/>
+                <w:shd w:val="clear" w:color="auto" w:fill="FFFFFF"/>
+              </w:rPr>
+              <w:t>lt_matmul_activatio</w:t>
+            </w:r>
+            <w:r>
+              <w:rPr>
+                <w:rFonts w:ascii="Consolas" w:eastAsia="Times New Roman" w:hAnsi="Consolas" w:cs="Courier New"/>
+                <w:color w:val="E74C3C"/>
+                <w:sz w:val="16"/>
+                <w:szCs w:val="16"/>
+                <w:bdr w:val="single" w:sz="6" w:space="2" w:color="E1E4E5" w:frame="1"/>
+                <w:shd w:val="clear" w:color="auto" w:fill="FFFFFF"/>
+              </w:rPr>
+              <w:t>n_</w:t>
+            </w:r>
+            <w:r>
+              <w:rPr>
+                <w:rFonts w:ascii="Consolas" w:eastAsia="Times New Roman" w:hAnsi="Consolas" w:cs="Courier New"/>
+                <w:color w:val="E74C3C"/>
+                <w:sz w:val="16"/>
+                <w:szCs w:val="16"/>
+                <w:bdr w:val="single" w:sz="6" w:space="2" w:color="E1E4E5" w:frame="1"/>
+                <w:shd w:val="clear" w:color="auto" w:fill="FFFFFF"/>
+              </w:rPr>
+              <w:t>t</w:t>
+            </w:r>
+            <w:r>
+              <w:rPr>
+                <w:rFonts w:ascii="Consolas" w:eastAsia="Times New Roman" w:hAnsi="Consolas" w:cs="Courier New"/>
+                <w:color w:val="E74C3C"/>
+                <w:sz w:val="16"/>
+                <w:szCs w:val="16"/>
+                <w:bdr w:val="single" w:sz="6" w:space="2" w:color="E1E4E5" w:frame="1"/>
+                <w:shd w:val="clear" w:color="auto" w:fill="FFFFFF"/>
+              </w:rPr>
+              <w:t>a</w:t>
+            </w:r>
+            <w:r>
+              <w:rPr>
+                <w:rFonts w:ascii="Consolas" w:eastAsia="Times New Roman" w:hAnsi="Consolas" w:cs="Courier New"/>
+                <w:color w:val="E74C3C"/>
+                <w:sz w:val="16"/>
+                <w:szCs w:val="16"/>
+                <w:bdr w:val="single" w:sz="6" w:space="2" w:color="E1E4E5" w:frame="1"/>
+                <w:shd w:val="clear" w:color="auto" w:fill="FFFFFF"/>
+              </w:rPr>
+              <w:t>nh</w:t>
+            </w:r>
+            <w:r>
+              <w:rPr>
+                <w:rFonts w:ascii="Consolas" w:eastAsia="Times New Roman" w:hAnsi="Consolas" w:cs="Courier New"/>
+                <w:color w:val="E74C3C"/>
+                <w:sz w:val="16"/>
+                <w:szCs w:val="16"/>
+                <w:bdr w:val="single" w:sz="6" w:space="2" w:color="E1E4E5" w:frame="1"/>
+                <w:shd w:val="clear" w:color="auto" w:fill="FFFFFF"/>
+              </w:rPr>
+              <w:t>_alpha</w:t>
+            </w:r>
+          </w:p>
+        </w:tc>
+        <w:tc>
+          <w:tcPr>
+            <w:tcW w:w="0" w:type="auto"/>
+            <w:tcBorders>
+              <w:left w:val="single" w:sz="6" w:space="0" w:color="E1E4E5"/>
+            </w:tcBorders>
+            <w:shd w:val="clear" w:color="auto" w:fill="auto"/>
+            <w:tcMar>
+              <w:top w:w="120" w:type="dxa"/>
+              <w:left w:w="240" w:type="dxa"/>
+              <w:bottom w:w="120" w:type="dxa"/>
+              <w:right w:w="240" w:type="dxa"/>
+            </w:tcMar>
+            <w:vAlign w:val="center"/>
+          </w:tcPr>
+          <w:p>
+            <w:pPr>
+              <w:spacing w:after="0" w:line="240" w:lineRule="auto"/>
+              <w:rPr>
+                <w:rFonts w:ascii="Consolas" w:eastAsia="Times New Roman" w:hAnsi="Consolas" w:cs="Courier New"/>
+                <w:color w:val="E74C3C"/>
+                <w:sz w:val="16"/>
+                <w:szCs w:val="16"/>
+                <w:bdr w:val="single" w:sz="6" w:space="2" w:color="E1E4E5" w:frame="1"/>
+                <w:shd w:val="clear" w:color="auto" w:fill="FFFFFF"/>
+              </w:rPr>
+            </w:pPr>
+            <w:r>
+              <w:rPr>
+                <w:rFonts w:ascii="Consolas" w:eastAsia="Times New Roman" w:hAnsi="Consolas" w:cs="Courier New"/>
+                <w:color w:val="E74C3C"/>
+                <w:sz w:val="16"/>
+                <w:szCs w:val="16"/>
+                <w:bdr w:val="single" w:sz="6" w:space="2" w:color="E1E4E5" w:frame="1"/>
+                <w:shd w:val="clear" w:color="auto" w:fill="FFFFFF"/>
+              </w:rPr>
+              <w:t>float</w:t>
+            </w:r>
+          </w:p>
+        </w:tc>
+        <w:tc>
+          <w:tcPr>
+            <w:tcW w:w="0" w:type="auto"/>
+            <w:tcBorders>
+              <w:left w:val="single" w:sz="6" w:space="0" w:color="E1E4E5"/>
+            </w:tcBorders>
+            <w:shd w:val="clear" w:color="auto" w:fill="auto"/>
+            <w:tcMar>
+              <w:top w:w="120" w:type="dxa"/>
+              <w:left w:w="240" w:type="dxa"/>
+              <w:bottom w:w="120" w:type="dxa"/>
+              <w:right w:w="240" w:type="dxa"/>
+            </w:tcMar>
+            <w:vAlign w:val="center"/>
+          </w:tcPr>
+          <w:p>
+            <w:pPr>
+              <w:spacing w:after="0" w:line="240" w:lineRule="auto"/>
+              <w:rPr>
+                <w:rFonts w:ascii="Consolas" w:eastAsia="Times New Roman" w:hAnsi="Consolas" w:cs="Courier New"/>
+                <w:color w:val="E74C3C"/>
+                <w:sz w:val="16"/>
+                <w:szCs w:val="16"/>
+                <w:bdr w:val="single" w:sz="6" w:space="2" w:color="E1E4E5" w:frame="1"/>
+                <w:shd w:val="clear" w:color="auto" w:fill="FFFFFF"/>
+              </w:rPr>
+            </w:pPr>
+            <w:r>
+              <w:rPr>
+                <w:rFonts w:ascii="Consolas" w:eastAsia="Times New Roman" w:hAnsi="Consolas" w:cs="Courier New"/>
+                <w:color w:val="E74C3C"/>
+                <w:sz w:val="16"/>
+                <w:szCs w:val="16"/>
+                <w:bdr w:val="single" w:sz="6" w:space="2" w:color="E1E4E5" w:frame="1"/>
+                <w:shd w:val="clear" w:color="auto" w:fill="FFFFFF"/>
+              </w:rPr>
+              <w:t>1</w:t>
+            </w:r>
+            <w:r>
+              <w:rPr>
+                <w:rFonts w:ascii="Consolas" w:eastAsia="Times New Roman" w:hAnsi="Consolas" w:cs="Courier New"/>
+                <w:color w:val="E74C3C"/>
+                <w:sz w:val="16"/>
+                <w:szCs w:val="16"/>
+                <w:bdr w:val="single" w:sz="6" w:space="2" w:color="E1E4E5" w:frame="1"/>
+                <w:shd w:val="clear" w:color="auto" w:fill="FFFFFF"/>
+              </w:rPr>
+              <w:t>.0f</w:t>
+            </w:r>
+          </w:p>
+        </w:tc>
+        <w:tc>
+          <w:tcPr>
+            <w:tcW w:w="0" w:type="auto"/>
+            <w:tcBorders>
+              <w:left w:val="single" w:sz="6" w:space="0" w:color="E1E4E5"/>
+            </w:tcBorders>
+            <w:shd w:val="clear" w:color="auto" w:fill="auto"/>
+            <w:tcMar>
+              <w:top w:w="120" w:type="dxa"/>
+              <w:left w:w="240" w:type="dxa"/>
+              <w:bottom w:w="120" w:type="dxa"/>
+              <w:right w:w="240" w:type="dxa"/>
+            </w:tcMar>
+            <w:vAlign w:val="center"/>
+          </w:tcPr>
+          <w:p>
+            <w:pPr>
+              <w:spacing w:after="0" w:line="240" w:lineRule="auto"/>
+              <w:rPr>
+                <w:rFonts w:ascii="Times New Roman" w:eastAsia="Times New Roman" w:hAnsi="Times New Roman" w:cs="Times New Roman"/>
+              </w:rPr>
+            </w:pPr>
+            <w:r>
+              <w:rPr>
+                <w:rFonts w:ascii="Times New Roman" w:eastAsia="Times New Roman" w:hAnsi="Times New Roman" w:cs="Times New Roman"/>
+              </w:rPr>
+              <w:t xml:space="preserve">Alpha value of the </w:t>
+            </w:r>
+            <w:r>
+              <w:rPr>
+                <w:rFonts w:ascii="Times New Roman" w:eastAsia="Times New Roman" w:hAnsi="Times New Roman" w:cs="Times New Roman"/>
+              </w:rPr>
+              <w:t xml:space="preserve">Tanh </w:t>
+            </w:r>
+            <w:r>
+              <w:rPr>
+                <w:rFonts w:ascii="Times New Roman" w:eastAsia="Times New Roman" w:hAnsi="Times New Roman" w:cs="Times New Roman"/>
+              </w:rPr>
+              <w:t>activation function</w:t>
+            </w:r>
+          </w:p>
+        </w:tc>
+      </w:tr>
+      <w:tr>
+        <w:tc>
+          <w:tcPr>
+            <w:tcW w:w="0" w:type="auto"/>
+            <w:tcBorders>
+              <w:left w:val="single" w:sz="2" w:space="0" w:color="E1E4E5"/>
+              <w:bottom w:val="single" w:sz="6" w:space="0" w:color="E1E4E5"/>
+            </w:tcBorders>
+            <w:shd w:val="clear" w:color="auto" w:fill="auto"/>
+            <w:tcMar>
+              <w:top w:w="120" w:type="dxa"/>
+              <w:left w:w="240" w:type="dxa"/>
+              <w:bottom w:w="120" w:type="dxa"/>
+              <w:right w:w="240" w:type="dxa"/>
+            </w:tcMar>
+            <w:vAlign w:val="center"/>
+          </w:tcPr>
+          <w:p>
+            <w:pPr>
+              <w:spacing w:after="0" w:line="240" w:lineRule="auto"/>
+              <w:rPr>
+                <w:rFonts w:ascii="Consolas" w:eastAsia="Times New Roman" w:hAnsi="Consolas" w:cs="Courier New"/>
+                <w:color w:val="E74C3C"/>
+                <w:sz w:val="16"/>
+                <w:szCs w:val="16"/>
+                <w:bdr w:val="single" w:sz="6" w:space="2" w:color="E1E4E5" w:frame="1"/>
+                <w:shd w:val="clear" w:color="auto" w:fill="FFFFFF"/>
+              </w:rPr>
+            </w:pPr>
+            <w:r>
+              <w:rPr>
+                <w:rFonts w:ascii="Consolas" w:eastAsia="Times New Roman" w:hAnsi="Consolas" w:cs="Courier New"/>
+                <w:color w:val="E74C3C"/>
+                <w:sz w:val="16"/>
+                <w:szCs w:val="16"/>
+                <w:bdr w:val="single" w:sz="6" w:space="2" w:color="E1E4E5" w:frame="1"/>
+                <w:shd w:val="clear" w:color="auto" w:fill="FFFFFF"/>
+              </w:rPr>
+              <w:t>rocsparse</w:t>
+            </w:r>
+            <w:r>
+              <w:rPr>
+                <w:rFonts w:ascii="Consolas" w:eastAsia="Times New Roman" w:hAnsi="Consolas" w:cs="Courier New"/>
+                <w:color w:val="E74C3C"/>
+                <w:sz w:val="16"/>
+                <w:szCs w:val="16"/>
+                <w:bdr w:val="single" w:sz="6" w:space="2" w:color="E1E4E5" w:frame="1"/>
+                <w:shd w:val="clear" w:color="auto" w:fill="FFFFFF"/>
+              </w:rPr>
+              <w:t>lt_matmul_activatio</w:t>
+            </w:r>
+            <w:r>
+              <w:rPr>
+                <w:rFonts w:ascii="Consolas" w:eastAsia="Times New Roman" w:hAnsi="Consolas" w:cs="Courier New"/>
+                <w:color w:val="E74C3C"/>
+                <w:sz w:val="16"/>
+                <w:szCs w:val="16"/>
+                <w:bdr w:val="single" w:sz="6" w:space="2" w:color="E1E4E5" w:frame="1"/>
+                <w:shd w:val="clear" w:color="auto" w:fill="FFFFFF"/>
+              </w:rPr>
+              <w:t>n_t</w:t>
+            </w:r>
+            <w:r>
+              <w:rPr>
+                <w:rFonts w:ascii="Consolas" w:eastAsia="Times New Roman" w:hAnsi="Consolas" w:cs="Courier New"/>
+                <w:color w:val="E74C3C"/>
+                <w:sz w:val="16"/>
+                <w:szCs w:val="16"/>
+                <w:bdr w:val="single" w:sz="6" w:space="2" w:color="E1E4E5" w:frame="1"/>
+                <w:shd w:val="clear" w:color="auto" w:fill="FFFFFF"/>
+              </w:rPr>
+              <w:t>anh_beta</w:t>
+            </w:r>
+          </w:p>
+        </w:tc>
+        <w:tc>
+          <w:tcPr>
+            <w:tcW w:w="0" w:type="auto"/>
+            <w:tcBorders>
+              <w:left w:val="single" w:sz="6" w:space="0" w:color="E1E4E5"/>
+              <w:bottom w:val="single" w:sz="6" w:space="0" w:color="E1E4E5"/>
+            </w:tcBorders>
+            <w:shd w:val="clear" w:color="auto" w:fill="auto"/>
+            <w:tcMar>
+              <w:top w:w="120" w:type="dxa"/>
+              <w:left w:w="240" w:type="dxa"/>
+              <w:bottom w:w="120" w:type="dxa"/>
+              <w:right w:w="240" w:type="dxa"/>
+            </w:tcMar>
+            <w:vAlign w:val="center"/>
+          </w:tcPr>
+          <w:p>
+            <w:pPr>
+              <w:spacing w:after="0" w:line="240" w:lineRule="auto"/>
+              <w:rPr>
+                <w:rFonts w:ascii="Consolas" w:eastAsia="Times New Roman" w:hAnsi="Consolas" w:cs="Courier New"/>
+                <w:color w:val="E74C3C"/>
+                <w:sz w:val="16"/>
+                <w:szCs w:val="16"/>
+                <w:bdr w:val="single" w:sz="6" w:space="2" w:color="E1E4E5" w:frame="1"/>
+                <w:shd w:val="clear" w:color="auto" w:fill="FFFFFF"/>
+              </w:rPr>
+            </w:pPr>
+            <w:r>
+              <w:rPr>
+                <w:rFonts w:ascii="Consolas" w:eastAsia="Times New Roman" w:hAnsi="Consolas" w:cs="Courier New"/>
+                <w:color w:val="E74C3C"/>
+                <w:sz w:val="16"/>
+                <w:szCs w:val="16"/>
+                <w:bdr w:val="single" w:sz="6" w:space="2" w:color="E1E4E5" w:frame="1"/>
+                <w:shd w:val="clear" w:color="auto" w:fill="FFFFFF"/>
+              </w:rPr>
+              <w:t>float</w:t>
+            </w:r>
+          </w:p>
+        </w:tc>
+        <w:tc>
+          <w:tcPr>
+            <w:tcW w:w="0" w:type="auto"/>
+            <w:tcBorders>
+              <w:left w:val="single" w:sz="6" w:space="0" w:color="E1E4E5"/>
+              <w:bottom w:val="single" w:sz="6" w:space="0" w:color="E1E4E5"/>
+            </w:tcBorders>
+            <w:shd w:val="clear" w:color="auto" w:fill="auto"/>
+            <w:tcMar>
+              <w:top w:w="120" w:type="dxa"/>
+              <w:left w:w="240" w:type="dxa"/>
+              <w:bottom w:w="120" w:type="dxa"/>
+              <w:right w:w="240" w:type="dxa"/>
+            </w:tcMar>
+            <w:vAlign w:val="center"/>
+          </w:tcPr>
+          <w:p>
+            <w:pPr>
+              <w:spacing w:after="0" w:line="240" w:lineRule="auto"/>
+              <w:rPr>
+                <w:rFonts w:ascii="Consolas" w:eastAsia="Times New Roman" w:hAnsi="Consolas" w:cs="Courier New"/>
+                <w:color w:val="E74C3C"/>
+                <w:sz w:val="16"/>
+                <w:szCs w:val="16"/>
+                <w:bdr w:val="single" w:sz="6" w:space="2" w:color="E1E4E5" w:frame="1"/>
+                <w:shd w:val="clear" w:color="auto" w:fill="FFFFFF"/>
+              </w:rPr>
+            </w:pPr>
+            <w:r>
+              <w:rPr>
+                <w:rFonts w:ascii="Consolas" w:eastAsia="Times New Roman" w:hAnsi="Consolas" w:cs="Courier New"/>
+                <w:color w:val="E74C3C"/>
+                <w:sz w:val="16"/>
+                <w:szCs w:val="16"/>
+                <w:bdr w:val="single" w:sz="6" w:space="2" w:color="E1E4E5" w:frame="1"/>
+                <w:shd w:val="clear" w:color="auto" w:fill="FFFFFF"/>
+              </w:rPr>
+              <w:t>1</w:t>
+            </w:r>
+            <w:r>
+              <w:rPr>
+                <w:rFonts w:ascii="Consolas" w:eastAsia="Times New Roman" w:hAnsi="Consolas" w:cs="Courier New"/>
+                <w:color w:val="E74C3C"/>
+                <w:sz w:val="16"/>
+                <w:szCs w:val="16"/>
+                <w:bdr w:val="single" w:sz="6" w:space="2" w:color="E1E4E5" w:frame="1"/>
+                <w:shd w:val="clear" w:color="auto" w:fill="FFFFFF"/>
+              </w:rPr>
+              <w:t>.0f</w:t>
+            </w:r>
+          </w:p>
+        </w:tc>
+        <w:tc>
+          <w:tcPr>
+            <w:tcW w:w="0" w:type="auto"/>
+            <w:tcBorders>
+              <w:left w:val="single" w:sz="6" w:space="0" w:color="E1E4E5"/>
+              <w:bottom w:val="single" w:sz="6" w:space="0" w:color="E1E4E5"/>
+            </w:tcBorders>
+            <w:shd w:val="clear" w:color="auto" w:fill="auto"/>
+            <w:tcMar>
+              <w:top w:w="120" w:type="dxa"/>
+              <w:left w:w="240" w:type="dxa"/>
+              <w:bottom w:w="120" w:type="dxa"/>
+              <w:right w:w="240" w:type="dxa"/>
+            </w:tcMar>
+            <w:vAlign w:val="center"/>
+          </w:tcPr>
+          <w:p>
+            <w:pPr>
+              <w:spacing w:after="0" w:line="240" w:lineRule="auto"/>
+              <w:rPr>
+                <w:rFonts w:ascii="Times New Roman" w:eastAsia="Times New Roman" w:hAnsi="Times New Roman" w:cs="Times New Roman"/>
+              </w:rPr>
+            </w:pPr>
+            <w:r>
+              <w:rPr>
+                <w:rFonts w:ascii="Times New Roman" w:eastAsia="Times New Roman" w:hAnsi="Times New Roman" w:cs="Times New Roman"/>
+              </w:rPr>
+              <w:t>Beta</w:t>
+            </w:r>
+            <w:r>
+              <w:rPr>
+                <w:rFonts w:ascii="Times New Roman" w:eastAsia="Times New Roman" w:hAnsi="Times New Roman" w:cs="Times New Roman"/>
+              </w:rPr>
+              <w:t xml:space="preserve"> value of the Tanh </w:t>
+            </w:r>
+            <w:r>
+              <w:rPr>
+                <w:rFonts w:ascii="Times New Roman" w:eastAsia="Times New Roman" w:hAnsi="Times New Roman" w:cs="Times New Roman"/>
+              </w:rPr>
+              <w:t>activation function</w:t>
             </w:r>
           </w:p>
         </w:tc>
@@ -3756,7 +5306,6 @@
           <w:sz w:val="24"/>
           <w:szCs w:val="24"/>
         </w:rPr>
-        <w:lastRenderedPageBreak/>
         <w:t>where the </w:t>
       </w:r>
       <w:r>
@@ -3875,6 +5424,7 @@
           <w:sz w:val="24"/>
           <w:szCs w:val="24"/>
         </w:rPr>
+        <w:lastRenderedPageBreak/>
         <w:t>The algorithm enumerator is used in the </w:t>
       </w:r>
       <w:r>
@@ -4959,7 +6509,6 @@
           <w:bdr w:val="single" w:sz="6" w:space="2" w:color="E1E4E5" w:frame="1"/>
           <w:shd w:val="clear" w:color="auto" w:fill="FFFFFF"/>
         </w:rPr>
-        <w:lastRenderedPageBreak/>
         <w:t>r</w:t>
       </w:r>
       <w:r>
@@ -5071,6 +6620,7 @@
                 <w:bCs/>
                 <w:color w:val="000000"/>
               </w:rPr>
+              <w:lastRenderedPageBreak/>
               <w:t>Value</w:t>
             </w:r>
           </w:p>
@@ -5499,7 +7049,6 @@
           <w:sz w:val="42"/>
           <w:szCs w:val="42"/>
         </w:rPr>
-        <w:lastRenderedPageBreak/>
         <w:t>rocsparselt</w:t>
       </w:r>
       <w:r>
@@ -5554,6 +7103,7 @@
           <w:bdr w:val="single" w:sz="6" w:space="2" w:color="E1E4E5" w:frame="1"/>
           <w:shd w:val="clear" w:color="auto" w:fill="FFFFFF"/>
         </w:rPr>
+        <w:lastRenderedPageBreak/>
         <w:t>rocsparselt_init</w:t>
       </w:r>
     </w:p>
@@ -6986,7 +8536,6 @@
           <w:rFonts w:ascii="Georgia" w:hAnsi="Georgia"/>
           <w:color w:val="404040"/>
         </w:rPr>
-        <w:lastRenderedPageBreak/>
         <w:t>Matrix Descriptor Functions</w:t>
       </w:r>
     </w:p>
@@ -7093,6 +8642,7 @@
           <w:sz w:val="18"/>
           <w:szCs w:val="18"/>
         </w:rPr>
+        <w:lastRenderedPageBreak/>
         <w:t>rocsparselt_dense_descr_init(</w:t>
       </w:r>
       <w:r>
@@ -9498,7 +11048,6 @@
           <w:bdr w:val="single" w:sz="6" w:space="2" w:color="E1E4E5" w:frame="1"/>
           <w:shd w:val="clear" w:color="auto" w:fill="FFFFFF"/>
         </w:rPr>
-        <w:lastRenderedPageBreak/>
         <w:t>row</w:t>
       </w:r>
       <w:r>
@@ -9604,6 +11153,7 @@
           <w:rFonts w:ascii="Lato" w:hAnsi="Lato"/>
           <w:color w:val="404040"/>
         </w:rPr>
+        <w:lastRenderedPageBreak/>
         <w:t>See </w:t>
       </w:r>
       <w:r>
@@ -11793,7 +13343,6 @@
                 <w:bdr w:val="single" w:sz="6" w:space="2" w:color="E1E4E5" w:frame="1"/>
                 <w:shd w:val="clear" w:color="auto" w:fill="FFFFFF"/>
               </w:rPr>
-              <w:lastRenderedPageBreak/>
               <w:t>rocsparselt_datatype_</w:t>
             </w:r>
             <w:r>
@@ -13404,6 +14953,7 @@
           <w:sz w:val="18"/>
           <w:szCs w:val="18"/>
         </w:rPr>
+        <w:lastRenderedPageBreak/>
         <w:t>rocsparselt_</w:t>
       </w:r>
       <w:r>
@@ -14939,6 +16489,7 @@
           <w:sz w:val="18"/>
           <w:szCs w:val="18"/>
         </w:rPr>
+        <w:lastRenderedPageBreak/>
         <w:t>rocsparselt_</w:t>
       </w:r>
       <w:r>
@@ -16618,7 +18169,6 @@
         </w:rPr>
       </w:pPr>
       <w:r>
-        <w:lastRenderedPageBreak/>
         <w:pict w14:anchorId="4E1381DC">
           <v:rect id="_x0000_i1042" style="width:0;height:.75pt" o:hralign="center" o:bullet="t" o:hrstd="t" o:hrnoshade="t" o:hr="t" fillcolor="#404040" stroked="f"/>
         </w:pict>
@@ -16666,6 +18216,7 @@
           <w:bdr w:val="single" w:sz="6" w:space="2" w:color="E1E4E5" w:frame="1"/>
           <w:shd w:val="clear" w:color="auto" w:fill="FFFFFF"/>
         </w:rPr>
+        <w:lastRenderedPageBreak/>
         <w:t>rocsparselt_matmul</w:t>
       </w:r>
       <w:r>
@@ -19100,15 +20651,7 @@
                 <w:sz w:val="22"/>
                 <w:szCs w:val="22"/>
               </w:rPr>
-              <w:t xml:space="preserve"> matrix </w:t>
-            </w:r>
-            <w:r>
-              <w:rPr>
-                <w:sz w:val="22"/>
-                <w:szCs w:val="22"/>
-              </w:rPr>
-              <w:lastRenderedPageBreak/>
-              <w:t>descriptor </w:t>
+              <w:t xml:space="preserve"> matrix descriptor </w:t>
             </w:r>
             <w:r>
               <w:rPr>
@@ -19288,7 +20831,15 @@
                 <w:sz w:val="22"/>
                 <w:szCs w:val="22"/>
               </w:rPr>
-              <w:t>Dense matrix descriptor </w:t>
+              <w:t xml:space="preserve">Dense matrix </w:t>
+            </w:r>
+            <w:r>
+              <w:rPr>
+                <w:sz w:val="22"/>
+                <w:szCs w:val="22"/>
+              </w:rPr>
+              <w:lastRenderedPageBreak/>
+              <w:t>descriptor </w:t>
             </w:r>
             <w:r>
               <w:rPr>
@@ -20922,7 +22473,6 @@
           <w:bdr w:val="single" w:sz="6" w:space="2" w:color="E1E4E5" w:frame="1"/>
           <w:shd w:val="clear" w:color="auto" w:fill="FFFFFF"/>
         </w:rPr>
-        <w:lastRenderedPageBreak/>
         <w:t>rocsparselt_</w:t>
       </w:r>
       <w:r>
@@ -21265,6 +22815,7 @@
           <w:sz w:val="18"/>
           <w:szCs w:val="18"/>
         </w:rPr>
+        <w:lastRenderedPageBreak/>
         <w:t xml:space="preserve">                                 </w:t>
       </w:r>
       <w:r>
@@ -22854,7 +24405,6 @@
           <w:bdr w:val="single" w:sz="6" w:space="2" w:color="E1E4E5" w:frame="1"/>
           <w:shd w:val="clear" w:color="auto" w:fill="FFFFFF"/>
         </w:rPr>
-        <w:lastRenderedPageBreak/>
         <w:t>rocsparselt_</w:t>
       </w:r>
       <w:r>
@@ -23219,6 +24769,7 @@
           <w:sz w:val="18"/>
           <w:szCs w:val="18"/>
         </w:rPr>
+        <w:lastRenderedPageBreak/>
         <w:t xml:space="preserve">                                 </w:t>
       </w:r>
       <w:r>
@@ -24716,7 +26267,6 @@
           <w:rFonts w:ascii="Georgia" w:hAnsi="Georgia"/>
           <w:color w:val="404040"/>
         </w:rPr>
-        <w:lastRenderedPageBreak/>
         <w:t>Matmul Algorithm Functions</w:t>
       </w:r>
     </w:p>
@@ -24766,6 +26316,7 @@
           <w:sz w:val="18"/>
           <w:szCs w:val="18"/>
         </w:rPr>
+        <w:lastRenderedPageBreak/>
         <w:t>rocsparselt_</w:t>
       </w:r>
       <w:r>
@@ -26299,7 +27850,6 @@
           <w:bdr w:val="single" w:sz="6" w:space="2" w:color="E1E4E5" w:frame="1"/>
           <w:shd w:val="clear" w:color="auto" w:fill="FFFFFF"/>
         </w:rPr>
-        <w:lastRenderedPageBreak/>
         <w:t>rocsparselt_</w:t>
       </w:r>
       <w:r>
@@ -26676,6 +28226,7 @@
           <w:sz w:val="18"/>
           <w:szCs w:val="18"/>
         </w:rPr>
+        <w:lastRenderedPageBreak/>
         <w:t xml:space="preserve">                                </w:t>
       </w:r>
       <w:r>
@@ -28693,7 +30244,6 @@
           <w:rFonts w:ascii="Lato" w:hAnsi="Lato"/>
           <w:color w:val="404040"/>
         </w:rPr>
-        <w:lastRenderedPageBreak/>
         <w:t>The function returns the value of the queried attribute belonging to algorithm selection descriptor.</w:t>
       </w:r>
     </w:p>
@@ -28765,6 +30315,7 @@
                 <w:sz w:val="22"/>
                 <w:szCs w:val="22"/>
               </w:rPr>
+              <w:lastRenderedPageBreak/>
               <w:t>Parameter</w:t>
             </w:r>
           </w:p>
@@ -29971,7 +31522,6 @@
           <w:rFonts w:ascii="Georgia" w:hAnsi="Georgia"/>
           <w:color w:val="404040"/>
         </w:rPr>
-        <w:lastRenderedPageBreak/>
         <w:t>Matmul Functions</w:t>
       </w:r>
     </w:p>
@@ -30033,6 +31583,7 @@
           <w:sz w:val="18"/>
           <w:szCs w:val="18"/>
         </w:rPr>
+        <w:lastRenderedPageBreak/>
         <w:t>rocsparselt_</w:t>
       </w:r>
       <w:r>
@@ -32719,7 +34270,6 @@
           <w:bdr w:val="single" w:sz="6" w:space="2" w:color="E1E4E5" w:frame="1"/>
           <w:shd w:val="clear" w:color="auto" w:fill="FFFFFF"/>
         </w:rPr>
-        <w:lastRenderedPageBreak/>
         <w:t>rocsparselt_matmul_plan_destroy</w:t>
       </w:r>
     </w:p>
@@ -32774,6 +34324,7 @@
           <w:sz w:val="18"/>
           <w:szCs w:val="18"/>
         </w:rPr>
+        <w:lastRenderedPageBreak/>
         <w:t>rocsparselt_matmul_plan_destroy</w:t>
       </w:r>
       <w:r>
@@ -35456,7 +37007,6 @@
                 <w:bdr w:val="single" w:sz="6" w:space="2" w:color="E1E4E5" w:frame="1"/>
                 <w:shd w:val="clear" w:color="auto" w:fill="FFFFFF"/>
               </w:rPr>
-              <w:lastRenderedPageBreak/>
               <w:t>alpha</w:t>
             </w:r>
           </w:p>
@@ -35630,6 +37180,7 @@
                 <w:bdr w:val="single" w:sz="6" w:space="2" w:color="E1E4E5" w:frame="1"/>
                 <w:shd w:val="clear" w:color="auto" w:fill="FFFFFF"/>
               </w:rPr>
+              <w:lastRenderedPageBreak/>
               <w:t>d_A</w:t>
             </w:r>
           </w:p>
@@ -47424,22 +48975,22 @@
 <w:numbering xmlns:wpc="http://schemas.microsoft.com/office/word/2010/wordprocessingCanvas" xmlns:cx="http://schemas.microsoft.com/office/drawing/2014/chartex" xmlns:cx1="http://schemas.microsoft.com/office/drawing/2015/9/8/chartex" xmlns:cx2="http://schemas.microsoft.com/office/drawing/2015/10/21/chartex" xmlns:cx3="http://schemas.microsoft.com/office/drawing/2016/5/9/chartex" xmlns:cx4="http://schemas.microsoft.com/office/drawing/2016/5/10/chartex" xmlns:cx5="http://schemas.microsoft.com/office/drawing/2016/5/11/chartex" xmlns:cx6="http://schemas.microsoft.com/office/drawing/2016/5/12/chartex" xmlns:cx7="http://schemas.microsoft.com/office/drawing/2016/5/13/chartex" xmlns:cx8="http://schemas.microsoft.com/office/drawing/2016/5/14/chartex" xmlns:mc="http://schemas.openxmlformats.org/markup-compatibility/2006" xmlns:aink="http://schemas.microsoft.com/office/drawing/2016/ink" xmlns:am3d="http://schemas.microsoft.com/office/drawing/2017/model3d" xmlns:o="urn:schemas-microsoft-com:office:office" xmlns:r="http://schemas.openxmlformats.org/officeDocument/2006/relationships" xmlns:m="http://schemas.openxmlformats.org/officeDocument/2006/math" xmlns:v="urn:schemas-microsoft-com:vml" xmlns:wp14="http://schemas.microsoft.com/office/word/2010/wordprocessingDrawing" xmlns:wp="http://schemas.openxmlformats.org/drawingml/2006/wordprocessingDrawing" xmlns:w10="urn:schemas-microsoft-com:office:word" xmlns:w="http://schemas.openxmlformats.org/wordprocessingml/2006/main" xmlns:w14="http://schemas.microsoft.com/office/word/2010/wordml" xmlns:w15="http://schemas.microsoft.com/office/word/2012/wordml" xmlns:w16cex="http://schemas.microsoft.com/office/word/2018/wordml/cex" xmlns:w16cid="http://schemas.microsoft.com/office/word/2016/wordml/cid" xmlns:w16="http://schemas.microsoft.com/office/word/2018/wordml" xmlns:w16sdtdh="http://schemas.microsoft.com/office/word/2020/wordml/sdtdatahash" xmlns:w16se="http://schemas.microsoft.com/office/word/2015/wordml/symex" xmlns:wpg="http://schemas.microsoft.com/office/word/2010/wordprocessingGroup" xmlns:wpi="http://schemas.microsoft.com/office/word/2010/wordprocessingInk" xmlns:wne="http://schemas.microsoft.com/office/word/2006/wordml" xmlns:wps="http://schemas.microsoft.com/office/word/2010/wordprocessingShape" mc:Ignorable="w14 w15 w16se w16cid w16 w16cex w16sdtdh wp14">
   <w:numPicBullet w:numPicBulletId="0">
     <w:pict>
-      <v:rect id="_x0000_i1062" style="width:0;height:.75pt" o:hralign="center" o:bullet="t" o:hrstd="t" o:hr="t" fillcolor="#a0a0a0" stroked="f"/>
+      <v:rect id="_x0000_i1162" style="width:0;height:.75pt" o:hralign="center" o:bullet="t" o:hrstd="t" o:hr="t" fillcolor="#a0a0a0" stroked="f"/>
     </w:pict>
   </w:numPicBullet>
   <w:numPicBullet w:numPicBulletId="1">
     <w:pict>
-      <v:rect id="_x0000_i1063" style="width:0;height:.75pt" o:hralign="center" o:bullet="t" o:hrstd="t" o:hr="t" fillcolor="#a0a0a0" stroked="f"/>
+      <v:rect id="_x0000_i1163" style="width:0;height:.75pt" o:hralign="center" o:bullet="t" o:hrstd="t" o:hr="t" fillcolor="#a0a0a0" stroked="f"/>
     </w:pict>
   </w:numPicBullet>
   <w:numPicBullet w:numPicBulletId="2">
     <w:pict>
-      <v:rect id="_x0000_i1064" style="width:0;height:.75pt" o:hralign="center" o:bullet="t" o:hrstd="t" o:hrnoshade="t" o:hr="t" fillcolor="#404040" stroked="f"/>
+      <v:rect id="_x0000_i1164" style="width:0;height:.75pt" o:hralign="center" o:bullet="t" o:hrstd="t" o:hrnoshade="t" o:hr="t" fillcolor="#404040" stroked="f"/>
     </w:pict>
   </w:numPicBullet>
   <w:numPicBullet w:numPicBulletId="3">
     <w:pict>
-      <v:rect id="_x0000_i1065" style="width:0;height:.75pt" o:hralign="center" o:bullet="t" o:hrstd="t" o:hr="t" fillcolor="#a0a0a0" stroked="f"/>
+      <v:rect id="_x0000_i1165" style="width:0;height:.75pt" o:hralign="center" o:bullet="t" o:hrstd="t" o:hr="t" fillcolor="#a0a0a0" stroked="f"/>
     </w:pict>
   </w:numPicBullet>
   <w:abstractNum w:abstractNumId="0" w15:restartNumberingAfterBreak="0">

</xml_diff>